<commit_message>
refactor(Projekt1): do final touches
</commit_message>
<xml_diff>
--- a/PozadavkyPGRF1_Task1_2023.docx
+++ b/PozadavkyPGRF1_Task1_2023.docx
@@ -1,10 +1,10 @@
 
 <file path=word/document.xml><?xml version="1.0" encoding="utf-8"?>
-<w:document xmlns:wpc="http://schemas.microsoft.com/office/word/2010/wordprocessingCanvas" xmlns:cx="http://schemas.microsoft.com/office/drawing/2014/chartex" xmlns:cx1="http://schemas.microsoft.com/office/drawing/2015/9/8/chartex" xmlns:cx2="http://schemas.microsoft.com/office/drawing/2015/10/21/chartex" xmlns:cx3="http://schemas.microsoft.com/office/drawing/2016/5/9/chartex" xmlns:cx4="http://schemas.microsoft.com/office/drawing/2016/5/10/chartex" xmlns:cx5="http://schemas.microsoft.com/office/drawing/2016/5/11/chartex" xmlns:cx6="http://schemas.microsoft.com/office/drawing/2016/5/12/chartex" xmlns:cx7="http://schemas.microsoft.com/office/drawing/2016/5/13/chartex" xmlns:cx8="http://schemas.microsoft.com/office/drawing/2016/5/14/chartex" xmlns:mc="http://schemas.openxmlformats.org/markup-compatibility/2006" xmlns:aink="http://schemas.microsoft.com/office/drawing/2016/ink" xmlns:am3d="http://schemas.microsoft.com/office/drawing/2017/model3d" xmlns:o="urn:schemas-microsoft-com:office:office" xmlns:r="http://schemas.openxmlformats.org/officeDocument/2006/relationships" xmlns:m="http://schemas.openxmlformats.org/officeDocument/2006/math" xmlns:v="urn:schemas-microsoft-com:vml" xmlns:wp14="http://schemas.microsoft.com/office/word/2010/wordprocessingDrawing" xmlns:wp="http://schemas.openxmlformats.org/drawingml/2006/wordprocessingDrawing" xmlns:w10="urn:schemas-microsoft-com:office:word" xmlns:w="http://schemas.openxmlformats.org/wordprocessingml/2006/main" xmlns:w14="http://schemas.microsoft.com/office/word/2010/wordml" xmlns:w15="http://schemas.microsoft.com/office/word/2012/wordml" xmlns:w16cex="http://schemas.microsoft.com/office/word/2018/wordml/cex" xmlns:w16cid="http://schemas.microsoft.com/office/word/2016/wordml/cid" xmlns:w16="http://schemas.microsoft.com/office/word/2018/wordml" xmlns:w16sdtdh="http://schemas.microsoft.com/office/word/2020/wordml/sdtdatahash" xmlns:w16se="http://schemas.microsoft.com/office/word/2015/wordml/symex" xmlns:wpg="http://schemas.microsoft.com/office/word/2010/wordprocessingGroup" xmlns:wpi="http://schemas.microsoft.com/office/word/2010/wordprocessingInk" xmlns:wne="http://schemas.microsoft.com/office/word/2006/wordml" xmlns:wps="http://schemas.microsoft.com/office/word/2010/wordprocessingShape" mc:Ignorable="w14 w15 w16se w16cid w16 w16cex w16sdtdh wp14">
+<w:document xmlns:wpc="http://schemas.microsoft.com/office/word/2010/wordprocessingCanvas" xmlns:cx="http://schemas.microsoft.com/office/drawing/2014/chartex" xmlns:cx1="http://schemas.microsoft.com/office/drawing/2015/9/8/chartex" xmlns:cx2="http://schemas.microsoft.com/office/drawing/2015/10/21/chartex" xmlns:cx3="http://schemas.microsoft.com/office/drawing/2016/5/9/chartex" xmlns:cx4="http://schemas.microsoft.com/office/drawing/2016/5/10/chartex" xmlns:cx5="http://schemas.microsoft.com/office/drawing/2016/5/11/chartex" xmlns:cx6="http://schemas.microsoft.com/office/drawing/2016/5/12/chartex" xmlns:cx7="http://schemas.microsoft.com/office/drawing/2016/5/13/chartex" xmlns:cx8="http://schemas.microsoft.com/office/drawing/2016/5/14/chartex" xmlns:mc="http://schemas.openxmlformats.org/markup-compatibility/2006" xmlns:aink="http://schemas.microsoft.com/office/drawing/2016/ink" xmlns:am3d="http://schemas.microsoft.com/office/drawing/2017/model3d" xmlns:o="urn:schemas-microsoft-com:office:office" xmlns:oel="http://schemas.microsoft.com/office/2019/extlst" xmlns:r="http://schemas.openxmlformats.org/officeDocument/2006/relationships" xmlns:m="http://schemas.openxmlformats.org/officeDocument/2006/math" xmlns:v="urn:schemas-microsoft-com:vml" xmlns:wp14="http://schemas.microsoft.com/office/word/2010/wordprocessingDrawing" xmlns:wp="http://schemas.openxmlformats.org/drawingml/2006/wordprocessingDrawing" xmlns:w10="urn:schemas-microsoft-com:office:word" xmlns:w="http://schemas.openxmlformats.org/wordprocessingml/2006/main" xmlns:w14="http://schemas.microsoft.com/office/word/2010/wordml" xmlns:w15="http://schemas.microsoft.com/office/word/2012/wordml" xmlns:w16cex="http://schemas.microsoft.com/office/word/2018/wordml/cex" xmlns:w16cid="http://schemas.microsoft.com/office/word/2016/wordml/cid" xmlns:w16="http://schemas.microsoft.com/office/word/2018/wordml" xmlns:w16sdtdh="http://schemas.microsoft.com/office/word/2020/wordml/sdtdatahash" xmlns:w16se="http://schemas.microsoft.com/office/word/2015/wordml/symex" xmlns:wpg="http://schemas.microsoft.com/office/word/2010/wordprocessingGroup" xmlns:wpi="http://schemas.microsoft.com/office/word/2010/wordprocessingInk" xmlns:wne="http://schemas.microsoft.com/office/word/2006/wordml" xmlns:wps="http://schemas.microsoft.com/office/word/2010/wordprocessingShape" mc:Ignorable="w14 w15 w16se w16cid w16 w16cex w16sdtdh wp14">
   <w:body>
     <w:tbl>
       <w:tblPr>
-        <w:tblStyle w:val="Tabulkasmkou2"/>
+        <w:tblStyle w:val="GridTable2"/>
         <w:tblW w:w="15162" w:type="dxa"/>
         <w:tblBorders>
           <w:top w:val="single" w:sz="4" w:space="0" w:color="auto"/>
@@ -101,7 +101,27 @@
                 <w:lang w:eastAsia="cs-CZ"/>
               </w:rPr>
               <w:br/>
-              <w:t>(hodnota od 0 do 1 odpovídá 0 až 100%)</w:t>
+              <w:t xml:space="preserve">(hodnota od 0 do 1 odpovídá 0 až </w:t>
+            </w:r>
+            <w:proofErr w:type="gramStart"/>
+            <w:r>
+              <w:rPr>
+                <w:rFonts w:ascii="Arial" w:eastAsia="Times New Roman" w:hAnsi="Arial" w:cs="Arial"/>
+                <w:sz w:val="20"/>
+                <w:szCs w:val="24"/>
+                <w:lang w:eastAsia="cs-CZ"/>
+              </w:rPr>
+              <w:t>100%</w:t>
+            </w:r>
+            <w:proofErr w:type="gramEnd"/>
+            <w:r>
+              <w:rPr>
+                <w:rFonts w:ascii="Arial" w:eastAsia="Times New Roman" w:hAnsi="Arial" w:cs="Arial"/>
+                <w:sz w:val="20"/>
+                <w:szCs w:val="24"/>
+                <w:lang w:eastAsia="cs-CZ"/>
+              </w:rPr>
+              <w:t>)</w:t>
             </w:r>
           </w:p>
         </w:tc>
@@ -382,6 +402,16 @@
                 <w:lang w:eastAsia="cs-CZ"/>
               </w:rPr>
             </w:pPr>
+            <w:r>
+              <w:rPr>
+                <w:rFonts w:ascii="Arial" w:eastAsia="Times New Roman" w:hAnsi="Arial" w:cs="Arial"/>
+                <w:sz w:val="20"/>
+                <w:szCs w:val="24"/>
+                <w:highlight w:val="yellow"/>
+                <w:lang w:eastAsia="cs-CZ"/>
+              </w:rPr>
+              <w:t>1</w:t>
+            </w:r>
           </w:p>
         </w:tc>
         <w:tc>
@@ -401,6 +431,50 @@
                 <w:lang w:eastAsia="cs-CZ"/>
               </w:rPr>
             </w:pPr>
+            <w:proofErr w:type="spellStart"/>
+            <w:r>
+              <w:rPr>
+                <w:rFonts w:ascii="Times New Roman" w:eastAsia="Times New Roman" w:hAnsi="Times New Roman" w:cs="Times New Roman"/>
+                <w:sz w:val="20"/>
+                <w:szCs w:val="20"/>
+                <w:highlight w:val="yellow"/>
+                <w:lang w:eastAsia="cs-CZ"/>
+              </w:rPr>
+              <w:t>Left</w:t>
+            </w:r>
+            <w:proofErr w:type="spellEnd"/>
+            <w:r>
+              <w:rPr>
+                <w:rFonts w:ascii="Times New Roman" w:eastAsia="Times New Roman" w:hAnsi="Times New Roman" w:cs="Times New Roman"/>
+                <w:sz w:val="20"/>
+                <w:szCs w:val="20"/>
+                <w:highlight w:val="yellow"/>
+                <w:lang w:eastAsia="cs-CZ"/>
+              </w:rPr>
+              <w:t xml:space="preserve"> </w:t>
+            </w:r>
+            <w:proofErr w:type="spellStart"/>
+            <w:r>
+              <w:rPr>
+                <w:rFonts w:ascii="Times New Roman" w:eastAsia="Times New Roman" w:hAnsi="Times New Roman" w:cs="Times New Roman"/>
+                <w:sz w:val="20"/>
+                <w:szCs w:val="20"/>
+                <w:highlight w:val="yellow"/>
+                <w:lang w:eastAsia="cs-CZ"/>
+              </w:rPr>
+              <w:t>click</w:t>
+            </w:r>
+            <w:proofErr w:type="spellEnd"/>
+            <w:r>
+              <w:rPr>
+                <w:rFonts w:ascii="Times New Roman" w:eastAsia="Times New Roman" w:hAnsi="Times New Roman" w:cs="Times New Roman"/>
+                <w:sz w:val="20"/>
+                <w:szCs w:val="20"/>
+                <w:highlight w:val="yellow"/>
+                <w:lang w:eastAsia="cs-CZ"/>
+              </w:rPr>
+              <w:t xml:space="preserve"> s potáhnutím</w:t>
+            </w:r>
           </w:p>
         </w:tc>
         <w:tc>
@@ -512,6 +586,16 @@
                 <w:lang w:eastAsia="cs-CZ"/>
               </w:rPr>
             </w:pPr>
+            <w:r>
+              <w:rPr>
+                <w:rFonts w:ascii="Arial" w:eastAsia="Times New Roman" w:hAnsi="Arial" w:cs="Arial"/>
+                <w:sz w:val="20"/>
+                <w:szCs w:val="24"/>
+                <w:highlight w:val="yellow"/>
+                <w:lang w:eastAsia="cs-CZ"/>
+              </w:rPr>
+              <w:t>1</w:t>
+            </w:r>
           </w:p>
         </w:tc>
         <w:tc>
@@ -638,7 +722,7 @@
                 <w:highlight w:val="yellow"/>
                 <w:lang w:eastAsia="cs-CZ"/>
               </w:rPr>
-              <w:t xml:space="preserve"> </w:t>
+              <w:t>1</w:t>
             </w:r>
           </w:p>
         </w:tc>
@@ -659,6 +743,16 @@
                 <w:lang w:eastAsia="cs-CZ"/>
               </w:rPr>
             </w:pPr>
+            <w:r>
+              <w:rPr>
+                <w:rFonts w:ascii="Times New Roman" w:eastAsia="Times New Roman" w:hAnsi="Times New Roman" w:cs="Times New Roman"/>
+                <w:sz w:val="20"/>
+                <w:szCs w:val="20"/>
+                <w:highlight w:val="yellow"/>
+                <w:lang w:eastAsia="cs-CZ"/>
+              </w:rPr>
+              <w:t>Puštění myši po tažení</w:t>
+            </w:r>
           </w:p>
         </w:tc>
         <w:tc>
@@ -756,6 +850,16 @@
                 <w:lang w:eastAsia="cs-CZ"/>
               </w:rPr>
             </w:pPr>
+            <w:r>
+              <w:rPr>
+                <w:rFonts w:ascii="Arial" w:eastAsia="Times New Roman" w:hAnsi="Arial" w:cs="Arial"/>
+                <w:sz w:val="20"/>
+                <w:szCs w:val="24"/>
+                <w:highlight w:val="yellow"/>
+                <w:lang w:eastAsia="cs-CZ"/>
+              </w:rPr>
+              <w:t>1</w:t>
+            </w:r>
           </w:p>
         </w:tc>
         <w:tc>
@@ -860,6 +964,16 @@
                 <w:lang w:eastAsia="cs-CZ"/>
               </w:rPr>
             </w:pPr>
+            <w:r>
+              <w:rPr>
+                <w:rFonts w:ascii="Arial" w:eastAsia="Times New Roman" w:hAnsi="Arial" w:cs="Arial"/>
+                <w:sz w:val="20"/>
+                <w:szCs w:val="24"/>
+                <w:highlight w:val="yellow"/>
+                <w:lang w:eastAsia="cs-CZ"/>
+              </w:rPr>
+              <w:t>1</w:t>
+            </w:r>
           </w:p>
         </w:tc>
         <w:tc>
@@ -977,6 +1091,16 @@
                 <w:lang w:eastAsia="cs-CZ"/>
               </w:rPr>
             </w:pPr>
+            <w:r>
+              <w:rPr>
+                <w:rFonts w:ascii="Arial" w:eastAsia="Times New Roman" w:hAnsi="Arial" w:cs="Arial"/>
+                <w:sz w:val="20"/>
+                <w:szCs w:val="24"/>
+                <w:highlight w:val="yellow"/>
+                <w:lang w:eastAsia="cs-CZ"/>
+              </w:rPr>
+              <w:t>1</w:t>
+            </w:r>
           </w:p>
         </w:tc>
         <w:tc>
@@ -995,6 +1119,16 @@
                 <w:lang w:eastAsia="cs-CZ"/>
               </w:rPr>
             </w:pPr>
+            <w:r>
+              <w:rPr>
+                <w:rFonts w:ascii="Times New Roman" w:eastAsia="Times New Roman" w:hAnsi="Times New Roman" w:cs="Times New Roman"/>
+                <w:sz w:val="20"/>
+                <w:szCs w:val="20"/>
+                <w:highlight w:val="yellow"/>
+                <w:lang w:eastAsia="cs-CZ"/>
+              </w:rPr>
+              <w:t>Stejná jako u úsečky</w:t>
+            </w:r>
           </w:p>
         </w:tc>
         <w:tc>
@@ -1081,6 +1215,16 @@
                 <w:lang w:eastAsia="cs-CZ"/>
               </w:rPr>
             </w:pPr>
+            <w:r>
+              <w:rPr>
+                <w:rFonts w:ascii="Arial" w:eastAsia="Times New Roman" w:hAnsi="Arial" w:cs="Arial"/>
+                <w:sz w:val="20"/>
+                <w:szCs w:val="24"/>
+                <w:highlight w:val="yellow"/>
+                <w:lang w:eastAsia="cs-CZ"/>
+              </w:rPr>
+              <w:t>1</w:t>
+            </w:r>
           </w:p>
         </w:tc>
         <w:tc>
@@ -1199,6 +1343,16 @@
                 <w:lang w:eastAsia="cs-CZ"/>
               </w:rPr>
             </w:pPr>
+            <w:r>
+              <w:rPr>
+                <w:rFonts w:ascii="Arial" w:eastAsia="Times New Roman" w:hAnsi="Arial" w:cs="Arial"/>
+                <w:sz w:val="20"/>
+                <w:szCs w:val="24"/>
+                <w:highlight w:val="yellow"/>
+                <w:lang w:eastAsia="cs-CZ"/>
+              </w:rPr>
+              <w:t>1</w:t>
+            </w:r>
           </w:p>
         </w:tc>
         <w:tc>
@@ -1305,6 +1459,16 @@
                 <w:lang w:eastAsia="cs-CZ"/>
               </w:rPr>
             </w:pPr>
+            <w:r>
+              <w:rPr>
+                <w:rFonts w:ascii="Arial" w:eastAsia="Times New Roman" w:hAnsi="Arial" w:cs="Arial"/>
+                <w:sz w:val="20"/>
+                <w:szCs w:val="24"/>
+                <w:highlight w:val="yellow"/>
+                <w:lang w:eastAsia="cs-CZ"/>
+              </w:rPr>
+              <w:t>1</w:t>
+            </w:r>
           </w:p>
         </w:tc>
         <w:tc>
@@ -1323,6 +1487,26 @@
                 <w:lang w:eastAsia="cs-CZ"/>
               </w:rPr>
             </w:pPr>
+            <w:r>
+              <w:rPr>
+                <w:rFonts w:ascii="Arial" w:eastAsia="Times New Roman" w:hAnsi="Arial" w:cs="Arial"/>
+                <w:sz w:val="20"/>
+                <w:szCs w:val="24"/>
+                <w:highlight w:val="yellow"/>
+                <w:lang w:eastAsia="cs-CZ"/>
+              </w:rPr>
+              <w:t xml:space="preserve">Zmáčknutí </w:t>
+            </w:r>
+            <w:r>
+              <w:rPr>
+                <w:rFonts w:ascii="Arial" w:eastAsia="Times New Roman" w:hAnsi="Arial" w:cs="Arial"/>
+                <w:sz w:val="20"/>
+                <w:szCs w:val="24"/>
+                <w:highlight w:val="yellow"/>
+                <w:lang w:eastAsia="cs-CZ"/>
+              </w:rPr>
+              <w:t>klávesy P a pak při kliknutí do prostoru vytvoření/přidání vrcholu</w:t>
+            </w:r>
           </w:p>
         </w:tc>
         <w:tc>
@@ -1340,6 +1524,15 @@
                 <w:lang w:eastAsia="cs-CZ"/>
               </w:rPr>
             </w:pPr>
+            <w:r>
+              <w:rPr>
+                <w:rFonts w:ascii="Times New Roman" w:eastAsia="Times New Roman" w:hAnsi="Times New Roman" w:cs="Times New Roman"/>
+                <w:sz w:val="20"/>
+                <w:szCs w:val="20"/>
+                <w:lang w:eastAsia="cs-CZ"/>
+              </w:rPr>
+              <w:t>Vypnutí tohoto modu je opět klávesou P</w:t>
+            </w:r>
           </w:p>
         </w:tc>
       </w:tr>
@@ -1423,6 +1616,16 @@
                 <w:lang w:eastAsia="cs-CZ"/>
               </w:rPr>
             </w:pPr>
+            <w:r>
+              <w:rPr>
+                <w:rFonts w:ascii="Arial" w:eastAsia="Times New Roman" w:hAnsi="Arial" w:cs="Arial"/>
+                <w:sz w:val="20"/>
+                <w:szCs w:val="24"/>
+                <w:highlight w:val="yellow"/>
+                <w:lang w:eastAsia="cs-CZ"/>
+              </w:rPr>
+              <w:t>1</w:t>
+            </w:r>
           </w:p>
         </w:tc>
         <w:tc>
@@ -1529,6 +1732,16 @@
                 <w:lang w:eastAsia="cs-CZ"/>
               </w:rPr>
             </w:pPr>
+            <w:r>
+              <w:rPr>
+                <w:rFonts w:ascii="Arial" w:eastAsia="Times New Roman" w:hAnsi="Arial" w:cs="Arial"/>
+                <w:sz w:val="20"/>
+                <w:szCs w:val="24"/>
+                <w:highlight w:val="yellow"/>
+                <w:lang w:eastAsia="cs-CZ"/>
+              </w:rPr>
+              <w:t>1</w:t>
+            </w:r>
           </w:p>
         </w:tc>
         <w:tc>
@@ -1637,6 +1850,16 @@
                 <w:lang w:eastAsia="cs-CZ"/>
               </w:rPr>
             </w:pPr>
+            <w:r>
+              <w:rPr>
+                <w:rFonts w:ascii="Arial" w:eastAsia="Times New Roman" w:hAnsi="Arial" w:cs="Arial"/>
+                <w:sz w:val="20"/>
+                <w:szCs w:val="24"/>
+                <w:highlight w:val="yellow"/>
+                <w:lang w:eastAsia="cs-CZ"/>
+              </w:rPr>
+              <w:t>1</w:t>
+            </w:r>
           </w:p>
         </w:tc>
         <w:tc>
@@ -1743,6 +1966,16 @@
                 <w:lang w:eastAsia="cs-CZ"/>
               </w:rPr>
             </w:pPr>
+            <w:r>
+              <w:rPr>
+                <w:rFonts w:ascii="Arial" w:eastAsia="Times New Roman" w:hAnsi="Arial" w:cs="Arial"/>
+                <w:sz w:val="20"/>
+                <w:szCs w:val="24"/>
+                <w:highlight w:val="yellow"/>
+                <w:lang w:eastAsia="cs-CZ"/>
+              </w:rPr>
+              <w:t>1</w:t>
+            </w:r>
           </w:p>
         </w:tc>
         <w:tc>
@@ -1833,6 +2066,16 @@
                 <w:lang w:eastAsia="cs-CZ"/>
               </w:rPr>
             </w:pPr>
+            <w:r>
+              <w:rPr>
+                <w:rFonts w:ascii="Times New Roman" w:eastAsia="Times New Roman" w:hAnsi="Times New Roman" w:cs="Times New Roman"/>
+                <w:sz w:val="20"/>
+                <w:szCs w:val="20"/>
+                <w:highlight w:val="yellow"/>
+                <w:lang w:eastAsia="cs-CZ"/>
+              </w:rPr>
+              <w:t>1</w:t>
+            </w:r>
           </w:p>
         </w:tc>
         <w:tc>
@@ -2044,6 +2287,15 @@
                 <w:lang w:eastAsia="cs-CZ"/>
               </w:rPr>
             </w:pPr>
+            <w:r>
+              <w:rPr>
+                <w:rFonts w:ascii="Times New Roman" w:eastAsia="Times New Roman" w:hAnsi="Times New Roman" w:cs="Times New Roman"/>
+                <w:sz w:val="20"/>
+                <w:szCs w:val="20"/>
+                <w:lang w:eastAsia="cs-CZ"/>
+              </w:rPr>
+              <w:t>1</w:t>
+            </w:r>
           </w:p>
         </w:tc>
         <w:tc>
@@ -2148,6 +2400,15 @@
                 <w:lang w:eastAsia="cs-CZ"/>
               </w:rPr>
             </w:pPr>
+            <w:r>
+              <w:rPr>
+                <w:rFonts w:ascii="Arial" w:eastAsia="Times New Roman" w:hAnsi="Arial" w:cs="Arial"/>
+                <w:sz w:val="20"/>
+                <w:szCs w:val="24"/>
+                <w:lang w:eastAsia="cs-CZ"/>
+              </w:rPr>
+              <w:t>0,5</w:t>
+            </w:r>
           </w:p>
         </w:tc>
         <w:tc>
@@ -2166,6 +2427,15 @@
                 <w:lang w:eastAsia="cs-CZ"/>
               </w:rPr>
             </w:pPr>
+            <w:r>
+              <w:rPr>
+                <w:rFonts w:ascii="Times New Roman" w:eastAsia="Times New Roman" w:hAnsi="Times New Roman" w:cs="Times New Roman"/>
+                <w:sz w:val="20"/>
+                <w:szCs w:val="20"/>
+                <w:lang w:eastAsia="cs-CZ"/>
+              </w:rPr>
+              <w:t>Editace úseček pomocí tlačítka E a následovného vybrání vrcholu pomocí potažení u vybraného vrcholu</w:t>
+            </w:r>
           </w:p>
         </w:tc>
         <w:tc>
@@ -2184,6 +2454,24 @@
                 <w:lang w:eastAsia="cs-CZ"/>
               </w:rPr>
             </w:pPr>
+            <w:r>
+              <w:rPr>
+                <w:rFonts w:ascii="Times New Roman" w:eastAsia="Times New Roman" w:hAnsi="Times New Roman" w:cs="Times New Roman"/>
+                <w:sz w:val="20"/>
+                <w:szCs w:val="20"/>
+                <w:lang w:eastAsia="cs-CZ"/>
+              </w:rPr>
+              <w:t xml:space="preserve">Vypnutí tohoto modu je opět klávesou </w:t>
+            </w:r>
+            <w:r>
+              <w:rPr>
+                <w:rFonts w:ascii="Times New Roman" w:eastAsia="Times New Roman" w:hAnsi="Times New Roman" w:cs="Times New Roman"/>
+                <w:sz w:val="20"/>
+                <w:szCs w:val="20"/>
+                <w:lang w:eastAsia="cs-CZ"/>
+              </w:rPr>
+              <w:t>E</w:t>
+            </w:r>
           </w:p>
         </w:tc>
       </w:tr>
@@ -2253,6 +2541,15 @@
                 <w:lang w:eastAsia="cs-CZ"/>
               </w:rPr>
             </w:pPr>
+            <w:r>
+              <w:rPr>
+                <w:rFonts w:ascii="Arial" w:eastAsia="Times New Roman" w:hAnsi="Arial" w:cs="Arial"/>
+                <w:sz w:val="20"/>
+                <w:szCs w:val="24"/>
+                <w:lang w:eastAsia="cs-CZ"/>
+              </w:rPr>
+              <w:t>0</w:t>
+            </w:r>
           </w:p>
         </w:tc>
         <w:tc>
@@ -2357,6 +2654,15 @@
                 <w:lang w:eastAsia="cs-CZ"/>
               </w:rPr>
             </w:pPr>
+            <w:r>
+              <w:rPr>
+                <w:rFonts w:ascii="Arial" w:eastAsia="Times New Roman" w:hAnsi="Arial" w:cs="Arial"/>
+                <w:sz w:val="20"/>
+                <w:szCs w:val="24"/>
+                <w:lang w:eastAsia="cs-CZ"/>
+              </w:rPr>
+              <w:t>0</w:t>
+            </w:r>
           </w:p>
         </w:tc>
         <w:tc>
@@ -3117,6 +3423,7 @@
     <w:lsdException w:name="HTML Sample" w:semiHidden="1" w:unhideWhenUsed="1"/>
     <w:lsdException w:name="HTML Typewriter" w:semiHidden="1" w:unhideWhenUsed="1"/>
     <w:lsdException w:name="HTML Variable" w:semiHidden="1" w:unhideWhenUsed="1"/>
+    <w:lsdException w:name="Normal Table" w:semiHidden="1" w:unhideWhenUsed="1"/>
     <w:lsdException w:name="annotation subject" w:semiHidden="1" w:unhideWhenUsed="1"/>
     <w:lsdException w:name="No List" w:semiHidden="1" w:unhideWhenUsed="1"/>
     <w:lsdException w:name="Outline List 1" w:semiHidden="1" w:unhideWhenUsed="1"/>
@@ -3163,8 +3470,10 @@
     <w:lsdException w:name="Table Subtle 2" w:semiHidden="1" w:unhideWhenUsed="1"/>
     <w:lsdException w:name="Table Web 1" w:semiHidden="1" w:unhideWhenUsed="1"/>
     <w:lsdException w:name="Table Web 2" w:semiHidden="1" w:unhideWhenUsed="1"/>
+    <w:lsdException w:name="Table Web 3" w:semiHidden="1" w:unhideWhenUsed="1"/>
     <w:lsdException w:name="Balloon Text" w:semiHidden="1" w:unhideWhenUsed="1"/>
     <w:lsdException w:name="Table Grid" w:uiPriority="39"/>
+    <w:lsdException w:name="Table Theme" w:semiHidden="1" w:unhideWhenUsed="1"/>
     <w:lsdException w:name="Placeholder Text" w:semiHidden="1"/>
     <w:lsdException w:name="No Spacing" w:uiPriority="1" w:qFormat="1"/>
     <w:lsdException w:name="Light Shading" w:uiPriority="60"/>
@@ -3386,17 +3695,17 @@
     <w:lsdException w:name="Unresolved Mention" w:semiHidden="1" w:unhideWhenUsed="1"/>
     <w:lsdException w:name="Smart Link" w:semiHidden="1" w:unhideWhenUsed="1"/>
   </w:latentStyles>
-  <w:style w:type="paragraph" w:default="1" w:styleId="Normln">
+  <w:style w:type="paragraph" w:default="1" w:styleId="Normal">
     <w:name w:val="Normal"/>
     <w:qFormat/>
   </w:style>
-  <w:style w:type="character" w:default="1" w:styleId="Standardnpsmoodstavce">
+  <w:style w:type="character" w:default="1" w:styleId="DefaultParagraphFont">
     <w:name w:val="Default Paragraph Font"/>
     <w:uiPriority w:val="1"/>
     <w:semiHidden/>
     <w:unhideWhenUsed/>
   </w:style>
-  <w:style w:type="table" w:default="1" w:styleId="Normlntabulka">
+  <w:style w:type="table" w:default="1" w:styleId="TableNormal">
     <w:name w:val="Normal Table"/>
     <w:uiPriority w:val="99"/>
     <w:semiHidden/>
@@ -3411,15 +3720,15 @@
       </w:tblCellMar>
     </w:tblPr>
   </w:style>
-  <w:style w:type="numbering" w:default="1" w:styleId="Bezseznamu">
+  <w:style w:type="numbering" w:default="1" w:styleId="NoList">
     <w:name w:val="No List"/>
     <w:uiPriority w:val="99"/>
     <w:semiHidden/>
     <w:unhideWhenUsed/>
   </w:style>
-  <w:style w:type="table" w:styleId="Barevntabulkaseznamu6zvraznn1">
+  <w:style w:type="table" w:styleId="ListTable6ColourfulAccent1">
     <w:name w:val="List Table 6 Colorful Accent 1"/>
-    <w:basedOn w:val="Normlntabulka"/>
+    <w:basedOn w:val="TableNormal"/>
     <w:uiPriority w:val="51"/>
     <w:rsid w:val="00BA3AC7"/>
     <w:pPr>
@@ -3485,9 +3794,9 @@
       </w:tcPr>
     </w:tblStylePr>
   </w:style>
-  <w:style w:type="table" w:styleId="Tabulkasmkou2">
+  <w:style w:type="table" w:styleId="GridTable2">
     <w:name w:val="Grid Table 2"/>
-    <w:basedOn w:val="Normlntabulka"/>
+    <w:basedOn w:val="TableNormal"/>
     <w:uiPriority w:val="47"/>
     <w:rsid w:val="00AA7996"/>
     <w:pPr>
@@ -3559,6 +3868,38 @@
         <w:shd w:val="clear" w:color="auto" w:fill="CCCCCC" w:themeFill="text1" w:themeFillTint="33"/>
       </w:tcPr>
     </w:tblStylePr>
+  </w:style>
+  <w:style w:type="paragraph" w:styleId="Footer">
+    <w:name w:val="footer"/>
+    <w:basedOn w:val="Normal"/>
+    <w:link w:val="FooterChar"/>
+    <w:uiPriority w:val="99"/>
+    <w:semiHidden/>
+    <w:unhideWhenUsed/>
+    <w:rsid w:val="00687512"/>
+    <w:pPr>
+      <w:tabs>
+        <w:tab w:val="center" w:pos="4536"/>
+        <w:tab w:val="right" w:pos="9072"/>
+      </w:tabs>
+      <w:spacing w:after="0" w:line="240" w:lineRule="auto"/>
+    </w:pPr>
+  </w:style>
+  <w:style w:type="character" w:customStyle="1" w:styleId="FooterChar">
+    <w:name w:val="Footer Char"/>
+    <w:basedOn w:val="DefaultParagraphFont"/>
+    <w:link w:val="Footer"/>
+    <w:uiPriority w:val="99"/>
+    <w:semiHidden/>
+    <w:rsid w:val="00687512"/>
+  </w:style>
+  <w:style w:type="character" w:styleId="PageNumber">
+    <w:name w:val="page number"/>
+    <w:basedOn w:val="DefaultParagraphFont"/>
+    <w:uiPriority w:val="99"/>
+    <w:semiHidden/>
+    <w:unhideWhenUsed/>
+    <w:rsid w:val="00687512"/>
   </w:style>
 </w:styles>
 </file>

</xml_diff>